<commit_message>
Se cargan los valores de los diagnósticos
</commit_message>
<xml_diff>
--- a/Tesis/Tesis Arthuro Dugarte.docx
+++ b/Tesis/Tesis Arthuro Dugarte.docx
@@ -689,15 +689,7 @@
           <w:sz w:val="24"/>
           <w:szCs w:val="24"/>
         </w:rPr>
-        <w:t xml:space="preserve">CABUDARE, </w:t>
-      </w:r>
-      <w:r>
-        <w:rPr>
-          <w:rFonts w:ascii="Arial" w:hAnsi="Arial" w:cs="Arial"/>
-          <w:sz w:val="24"/>
-          <w:szCs w:val="24"/>
-        </w:rPr>
-        <w:t>MAYO</w:t>
+        <w:t>CABUDARE,</w:t>
       </w:r>
       <w:r>
         <w:rPr>
@@ -2400,23 +2392,55 @@
           <w:sz w:val="24"/>
           <w:szCs w:val="24"/>
         </w:rPr>
-        <w:t xml:space="preserve">Surgen entonces, </w:t>
-      </w:r>
-      <w:r>
-        <w:rPr>
-          <w:rFonts w:ascii="Arial" w:hAnsi="Arial" w:cs="Arial"/>
-          <w:sz w:val="24"/>
-          <w:szCs w:val="24"/>
-        </w:rPr>
-        <w:t>a</w:t>
-      </w:r>
-      <w:r>
-        <w:rPr>
-          <w:rFonts w:ascii="Arial" w:hAnsi="Arial" w:cs="Arial"/>
-          <w:sz w:val="24"/>
-          <w:szCs w:val="24"/>
-        </w:rPr>
-        <w:t xml:space="preserve"> lo largo de este planteamiento, las interrogantes expuestas a continuación:</w:t>
+        <w:t>D</w:t>
+      </w:r>
+      <w:r>
+        <w:rPr>
+          <w:rFonts w:ascii="Arial" w:hAnsi="Arial" w:cs="Arial"/>
+          <w:sz w:val="24"/>
+          <w:szCs w:val="24"/>
+        </w:rPr>
+        <w:t>e lo anteriormente expuesto surgen las siguientes</w:t>
+      </w:r>
+      <w:r>
+        <w:rPr>
+          <w:rFonts w:ascii="Arial" w:hAnsi="Arial" w:cs="Arial"/>
+          <w:sz w:val="24"/>
+          <w:szCs w:val="24"/>
+        </w:rPr>
+        <w:t xml:space="preserve"> </w:t>
+      </w:r>
+      <w:r>
+        <w:rPr>
+          <w:rFonts w:ascii="Arial" w:hAnsi="Arial" w:cs="Arial"/>
+          <w:sz w:val="24"/>
+          <w:szCs w:val="24"/>
+        </w:rPr>
+        <w:t>interrogantes, las cuales serán respondidas con el</w:t>
+      </w:r>
+      <w:r>
+        <w:rPr>
+          <w:rFonts w:ascii="Arial" w:hAnsi="Arial" w:cs="Arial"/>
+          <w:sz w:val="24"/>
+          <w:szCs w:val="24"/>
+        </w:rPr>
+        <w:t xml:space="preserve"> </w:t>
+      </w:r>
+      <w:r>
+        <w:rPr>
+          <w:rFonts w:ascii="Arial" w:hAnsi="Arial" w:cs="Arial"/>
+          <w:sz w:val="24"/>
+          <w:szCs w:val="24"/>
+        </w:rPr>
+        <w:t>desarrollo de la presente investigación</w:t>
+      </w:r>
+      <w:r>
+        <w:rPr>
+          <w:rFonts w:ascii="Arial" w:hAnsi="Arial" w:cs="Arial"/>
+          <w:sz w:val="24"/>
+          <w:szCs w:val="24"/>
+        </w:rPr>
+        <w:t>:</w:t>
       </w:r>
     </w:p>
     <w:p>
@@ -4886,7 +4910,6 @@
           <w:lang w:val="es-419"/>
         </w:rPr>
       </w:pPr>
-      <w:proofErr w:type="spellStart"/>
       <w:r>
         <w:rPr>
           <w:rFonts w:ascii="Arial" w:hAnsi="Arial" w:cs="Arial"/>
@@ -4896,7 +4919,6 @@
         </w:rPr>
         <w:t>Kularbphettong</w:t>
       </w:r>
-      <w:proofErr w:type="spellEnd"/>
       <w:r>
         <w:rPr>
           <w:rFonts w:ascii="Arial" w:hAnsi="Arial" w:cs="Arial"/>
@@ -4906,7 +4928,6 @@
         </w:rPr>
         <w:t xml:space="preserve"> y </w:t>
       </w:r>
-      <w:proofErr w:type="spellStart"/>
       <w:r>
         <w:rPr>
           <w:rFonts w:ascii="Arial" w:hAnsi="Arial" w:cs="Arial"/>
@@ -4916,7 +4937,6 @@
         </w:rPr>
         <w:t>Janpla</w:t>
       </w:r>
-      <w:proofErr w:type="spellEnd"/>
       <w:r>
         <w:rPr>
           <w:rFonts w:ascii="Arial" w:hAnsi="Arial" w:cs="Arial"/>
@@ -4933,119 +4953,8 @@
           <w:szCs w:val="24"/>
           <w:lang w:val="es-419"/>
         </w:rPr>
-        <w:t xml:space="preserve">Expert System for </w:t>
-      </w:r>
-      <w:proofErr w:type="spellStart"/>
-      <w:r>
-        <w:rPr>
-          <w:rFonts w:ascii="Arial" w:hAnsi="Arial" w:cs="Arial"/>
-          <w:sz w:val="24"/>
-          <w:szCs w:val="24"/>
-          <w:lang w:val="es-419"/>
-        </w:rPr>
-        <w:t>Diagnosing</w:t>
-      </w:r>
-      <w:proofErr w:type="spellEnd"/>
-      <w:r>
-        <w:rPr>
-          <w:rFonts w:ascii="Arial" w:hAnsi="Arial" w:cs="Arial"/>
-          <w:sz w:val="24"/>
-          <w:szCs w:val="24"/>
-          <w:lang w:val="es-419"/>
-        </w:rPr>
-        <w:t xml:space="preserve"> </w:t>
-      </w:r>
-      <w:proofErr w:type="spellStart"/>
-      <w:r>
-        <w:rPr>
-          <w:rFonts w:ascii="Arial" w:hAnsi="Arial" w:cs="Arial"/>
-          <w:sz w:val="24"/>
-          <w:szCs w:val="24"/>
-          <w:lang w:val="es-419"/>
-        </w:rPr>
-        <w:t>Disease</w:t>
-      </w:r>
-      <w:proofErr w:type="spellEnd"/>
-      <w:r>
-        <w:rPr>
-          <w:rFonts w:ascii="Arial" w:hAnsi="Arial" w:cs="Arial"/>
-          <w:sz w:val="24"/>
-          <w:szCs w:val="24"/>
-          <w:lang w:val="es-419"/>
-        </w:rPr>
-        <w:t xml:space="preserve"> </w:t>
-      </w:r>
-      <w:proofErr w:type="spellStart"/>
-      <w:r>
-        <w:rPr>
-          <w:rFonts w:ascii="Arial" w:hAnsi="Arial" w:cs="Arial"/>
-          <w:sz w:val="24"/>
-          <w:szCs w:val="24"/>
-          <w:lang w:val="es-419"/>
-        </w:rPr>
-        <w:t>Risk</w:t>
-      </w:r>
-      <w:proofErr w:type="spellEnd"/>
-      <w:r>
-        <w:rPr>
-          <w:rFonts w:ascii="Arial" w:hAnsi="Arial" w:cs="Arial"/>
-          <w:sz w:val="24"/>
-          <w:szCs w:val="24"/>
-          <w:lang w:val="es-419"/>
-        </w:rPr>
-        <w:t xml:space="preserve"> </w:t>
-      </w:r>
-      <w:proofErr w:type="spellStart"/>
-      <w:r>
-        <w:rPr>
-          <w:rFonts w:ascii="Arial" w:hAnsi="Arial" w:cs="Arial"/>
-          <w:sz w:val="24"/>
-          <w:szCs w:val="24"/>
-          <w:lang w:val="es-419"/>
-        </w:rPr>
-        <w:t>from</w:t>
-      </w:r>
-      <w:proofErr w:type="spellEnd"/>
-      <w:r>
-        <w:rPr>
-          <w:rFonts w:ascii="Arial" w:hAnsi="Arial" w:cs="Arial"/>
-          <w:sz w:val="24"/>
-          <w:szCs w:val="24"/>
-          <w:lang w:val="es-419"/>
-        </w:rPr>
-        <w:t xml:space="preserve"> </w:t>
-      </w:r>
-      <w:proofErr w:type="spellStart"/>
-      <w:r>
-        <w:rPr>
-          <w:rFonts w:ascii="Arial" w:hAnsi="Arial" w:cs="Arial"/>
-          <w:sz w:val="24"/>
-          <w:szCs w:val="24"/>
-          <w:lang w:val="es-419"/>
-        </w:rPr>
-        <w:t>Urine</w:t>
-      </w:r>
-      <w:proofErr w:type="spellEnd"/>
-      <w:r>
-        <w:rPr>
-          <w:rFonts w:ascii="Arial" w:hAnsi="Arial" w:cs="Arial"/>
-          <w:sz w:val="24"/>
-          <w:szCs w:val="24"/>
-          <w:lang w:val="es-419"/>
-        </w:rPr>
-        <w:t xml:space="preserve"> </w:t>
-      </w:r>
-      <w:proofErr w:type="spellStart"/>
-      <w:r>
-        <w:rPr>
-          <w:rFonts w:ascii="Arial" w:hAnsi="Arial" w:cs="Arial"/>
-          <w:sz w:val="24"/>
-          <w:szCs w:val="24"/>
-          <w:lang w:val="es-419"/>
-        </w:rPr>
-        <w:t>Tests</w:t>
-      </w:r>
-      <w:proofErr w:type="spellEnd"/>
+        <w:t>Expert System for Diagnosing Disease Risk from Urine Tests</w:t>
+      </w:r>
       <w:r>
         <w:rPr>
           <w:rFonts w:ascii="Arial" w:hAnsi="Arial" w:cs="Arial"/>
@@ -5158,7 +5067,6 @@
         </w:rPr>
         <w:t xml:space="preserve">Por su parte </w:t>
       </w:r>
-      <w:proofErr w:type="spellStart"/>
       <w:r>
         <w:rPr>
           <w:rFonts w:ascii="Arial" w:hAnsi="Arial" w:cs="Arial"/>
@@ -5167,7 +5075,6 @@
         </w:rPr>
         <w:t>Iftikhar</w:t>
       </w:r>
-      <w:proofErr w:type="spellEnd"/>
       <w:r>
         <w:rPr>
           <w:rFonts w:ascii="Arial" w:hAnsi="Arial" w:cs="Arial"/>
@@ -5176,7 +5083,6 @@
         </w:rPr>
         <w:t xml:space="preserve">, </w:t>
       </w:r>
-      <w:proofErr w:type="spellStart"/>
       <w:r>
         <w:rPr>
           <w:rFonts w:ascii="Arial" w:hAnsi="Arial" w:cs="Arial"/>
@@ -5185,7 +5091,6 @@
         </w:rPr>
         <w:t>Kuijpers</w:t>
       </w:r>
-      <w:proofErr w:type="spellEnd"/>
       <w:r>
         <w:rPr>
           <w:rFonts w:ascii="Arial" w:hAnsi="Arial" w:cs="Arial"/>
@@ -5194,7 +5099,6 @@
         </w:rPr>
         <w:t xml:space="preserve"> y </w:t>
       </w:r>
-      <w:proofErr w:type="spellStart"/>
       <w:r>
         <w:rPr>
           <w:rFonts w:ascii="Arial" w:hAnsi="Arial" w:cs="Arial"/>
@@ -5203,7 +5107,6 @@
         </w:rPr>
         <w:t>Khayyat</w:t>
       </w:r>
-      <w:proofErr w:type="spellEnd"/>
       <w:r>
         <w:rPr>
           <w:rFonts w:ascii="Arial" w:hAnsi="Arial" w:cs="Arial"/>
@@ -5226,126 +5129,8 @@
           <w:sz w:val="24"/>
           <w:szCs w:val="24"/>
         </w:rPr>
-        <w:t xml:space="preserve">Artificial </w:t>
-      </w:r>
-      <w:proofErr w:type="spellStart"/>
-      <w:r>
-        <w:rPr>
-          <w:rFonts w:ascii="Arial" w:hAnsi="Arial" w:cs="Arial"/>
-          <w:sz w:val="24"/>
-          <w:szCs w:val="24"/>
-        </w:rPr>
-        <w:t>Intelligence</w:t>
-      </w:r>
-      <w:proofErr w:type="spellEnd"/>
-      <w:r>
-        <w:rPr>
-          <w:rFonts w:ascii="Arial" w:hAnsi="Arial" w:cs="Arial"/>
-          <w:sz w:val="24"/>
-          <w:szCs w:val="24"/>
-        </w:rPr>
-        <w:t xml:space="preserve">: A New </w:t>
-      </w:r>
-      <w:proofErr w:type="spellStart"/>
-      <w:r>
-        <w:rPr>
-          <w:rFonts w:ascii="Arial" w:hAnsi="Arial" w:cs="Arial"/>
-          <w:sz w:val="24"/>
-          <w:szCs w:val="24"/>
-        </w:rPr>
-        <w:t>Paradigm</w:t>
-      </w:r>
-      <w:proofErr w:type="spellEnd"/>
-      <w:r>
-        <w:rPr>
-          <w:rFonts w:ascii="Arial" w:hAnsi="Arial" w:cs="Arial"/>
-          <w:sz w:val="24"/>
-          <w:szCs w:val="24"/>
-        </w:rPr>
-        <w:t xml:space="preserve"> in </w:t>
-      </w:r>
-      <w:proofErr w:type="spellStart"/>
-      <w:r>
-        <w:rPr>
-          <w:rFonts w:ascii="Arial" w:hAnsi="Arial" w:cs="Arial"/>
-          <w:sz w:val="24"/>
-          <w:szCs w:val="24"/>
-        </w:rPr>
-        <w:t>Obstetrics</w:t>
-      </w:r>
-      <w:proofErr w:type="spellEnd"/>
-      <w:r>
-        <w:rPr>
-          <w:rFonts w:ascii="Arial" w:hAnsi="Arial" w:cs="Arial"/>
-          <w:sz w:val="24"/>
-          <w:szCs w:val="24"/>
-        </w:rPr>
-        <w:t xml:space="preserve"> and </w:t>
-      </w:r>
-      <w:proofErr w:type="spellStart"/>
-      <w:r>
-        <w:rPr>
-          <w:rFonts w:ascii="Arial" w:hAnsi="Arial" w:cs="Arial"/>
-          <w:sz w:val="24"/>
-          <w:szCs w:val="24"/>
-        </w:rPr>
-        <w:t>Gynecology</w:t>
-      </w:r>
-      <w:proofErr w:type="spellEnd"/>
-      <w:r>
-        <w:rPr>
-          <w:rFonts w:ascii="Arial" w:hAnsi="Arial" w:cs="Arial"/>
-          <w:sz w:val="24"/>
-          <w:szCs w:val="24"/>
-        </w:rPr>
-        <w:t xml:space="preserve"> </w:t>
-      </w:r>
-      <w:proofErr w:type="spellStart"/>
-      <w:r>
-        <w:rPr>
-          <w:rFonts w:ascii="Arial" w:hAnsi="Arial" w:cs="Arial"/>
-          <w:sz w:val="24"/>
-          <w:szCs w:val="24"/>
-        </w:rPr>
-        <w:t>Research</w:t>
-      </w:r>
-      <w:proofErr w:type="spellEnd"/>
-      <w:r>
-        <w:rPr>
-          <w:rFonts w:ascii="Arial" w:hAnsi="Arial" w:cs="Arial"/>
-          <w:sz w:val="24"/>
-          <w:szCs w:val="24"/>
-        </w:rPr>
-        <w:t xml:space="preserve"> and </w:t>
-      </w:r>
-      <w:proofErr w:type="spellStart"/>
-      <w:r>
-        <w:rPr>
-          <w:rFonts w:ascii="Arial" w:hAnsi="Arial" w:cs="Arial"/>
-          <w:sz w:val="24"/>
-          <w:szCs w:val="24"/>
-        </w:rPr>
-        <w:t>Clinical</w:t>
-      </w:r>
-      <w:proofErr w:type="spellEnd"/>
-      <w:r>
-        <w:rPr>
-          <w:rFonts w:ascii="Arial" w:hAnsi="Arial" w:cs="Arial"/>
-          <w:sz w:val="24"/>
-          <w:szCs w:val="24"/>
-        </w:rPr>
-        <w:t xml:space="preserve"> </w:t>
-      </w:r>
-      <w:proofErr w:type="spellStart"/>
-      <w:r>
-        <w:rPr>
-          <w:rFonts w:ascii="Arial" w:hAnsi="Arial" w:cs="Arial"/>
-          <w:sz w:val="24"/>
-          <w:szCs w:val="24"/>
-        </w:rPr>
-        <w:t>Practice</w:t>
-      </w:r>
-      <w:proofErr w:type="spellEnd"/>
+        <w:t>Artificial Intelligence: A New Paradigm in Obstetrics and Gynecology Research and Clinical Practice</w:t>
+      </w:r>
       <w:r>
         <w:rPr>
           <w:rFonts w:ascii="Arial" w:hAnsi="Arial" w:cs="Arial"/>
@@ -5738,16 +5523,7 @@
           <w:szCs w:val="24"/>
           <w:lang w:val="es-419"/>
         </w:rPr>
-        <w:t>, el trabajo</w:t>
-      </w:r>
-      <w:r>
-        <w:rPr>
-          <w:rFonts w:ascii="Arial" w:hAnsi="Arial" w:cs="Arial"/>
-          <w:sz w:val="24"/>
-          <w:szCs w:val="24"/>
-          <w:lang w:val="es-419"/>
-        </w:rPr>
-        <w:t xml:space="preserve"> realizado por Capuñay (2021) “Desarrollo de un sistema experto para ayudar en la prevención de infarto agudo de miocardio en personas de 30 a 75 años” para la Universidad Católica Santo Toribio de Mogrovejo, Chiclayo, Perú; el cual fue capaz de evaluar distintos casos médicos por medio de los exámenes y síntomas presentados por los pacientes y de esta forma calcular el porcentaje de probabilidad que tiene la persona testeada de padecer una obstrucción de la irrigación sanguínea al músculo del corazón.</w:t>
+        <w:t>, el trabajo realizado por Capuñay (2021) “Desarrollo de un sistema experto para ayudar en la prevención de infarto agudo de miocardio en personas de 30 a 75 años” para la Universidad Católica Santo Toribio de Mogrovejo, Chiclayo, Perú; el cual fue capaz de evaluar distintos casos médicos por medio de los exámenes y síntomas presentados por los pacientes y de esta forma calcular el porcentaje de probabilidad que tiene la persona testeada de padecer una obstrucción de la irrigación sanguínea al músculo del corazón.</w:t>
       </w:r>
     </w:p>
     <w:p>
@@ -6140,25 +5916,7 @@
           <w:sz w:val="24"/>
           <w:szCs w:val="24"/>
         </w:rPr>
-        <w:t>Según Sancho (2018) en un artículo para el blog “</w:t>
-      </w:r>
-      <w:proofErr w:type="spellStart"/>
-      <w:r>
-        <w:rPr>
-          <w:rFonts w:ascii="Arial" w:hAnsi="Arial" w:cs="Arial"/>
-          <w:sz w:val="24"/>
-          <w:szCs w:val="24"/>
-        </w:rPr>
-        <w:t>Think</w:t>
-      </w:r>
-      <w:proofErr w:type="spellEnd"/>
-      <w:r>
-        <w:rPr>
-          <w:rFonts w:ascii="Arial" w:hAnsi="Arial" w:cs="Arial"/>
-          <w:sz w:val="24"/>
-          <w:szCs w:val="24"/>
-        </w:rPr>
-        <w:t xml:space="preserve"> Big” expresa: </w:t>
+        <w:t xml:space="preserve">Según Sancho (2018) en un artículo para el blog “Think Big” expresa: </w:t>
       </w:r>
     </w:p>
     <w:p>
@@ -7235,25 +6993,7 @@
           <w:sz w:val="24"/>
           <w:szCs w:val="24"/>
         </w:rPr>
-        <w:t xml:space="preserve">Para </w:t>
-      </w:r>
-      <w:proofErr w:type="spellStart"/>
-      <w:r>
-        <w:rPr>
-          <w:rFonts w:ascii="Arial" w:hAnsi="Arial" w:cs="Arial"/>
-          <w:sz w:val="24"/>
-          <w:szCs w:val="24"/>
-        </w:rPr>
-        <w:t>Grosan</w:t>
-      </w:r>
-      <w:proofErr w:type="spellEnd"/>
-      <w:r>
-        <w:rPr>
-          <w:rFonts w:ascii="Arial" w:hAnsi="Arial" w:cs="Arial"/>
-          <w:sz w:val="24"/>
-          <w:szCs w:val="24"/>
-        </w:rPr>
-        <w:t xml:space="preserve"> y Abraham (2011):</w:t>
+        <w:t>Para Grosan y Abraham (2011):</w:t>
       </w:r>
     </w:p>
     <w:p>
@@ -8350,207 +8090,7 @@
           <w:szCs w:val="24"/>
           <w:lang w:val="es-419"/>
         </w:rPr>
-        <w:t xml:space="preserve">Para </w:t>
-      </w:r>
-      <w:proofErr w:type="spellStart"/>
-      <w:r>
-        <w:rPr>
-          <w:rFonts w:ascii="Arial" w:hAnsi="Arial" w:cs="Arial"/>
-          <w:sz w:val="24"/>
-          <w:szCs w:val="24"/>
-          <w:lang w:val="es-419"/>
-        </w:rPr>
-        <w:t>Fishel</w:t>
-      </w:r>
-      <w:proofErr w:type="spellEnd"/>
-      <w:r>
-        <w:rPr>
-          <w:rFonts w:ascii="Arial" w:hAnsi="Arial" w:cs="Arial"/>
-          <w:sz w:val="24"/>
-          <w:szCs w:val="24"/>
-          <w:lang w:val="es-419"/>
-        </w:rPr>
-        <w:t xml:space="preserve">, </w:t>
-      </w:r>
-      <w:proofErr w:type="spellStart"/>
-      <w:r>
-        <w:rPr>
-          <w:rFonts w:ascii="Arial" w:hAnsi="Arial" w:cs="Arial"/>
-          <w:sz w:val="24"/>
-          <w:szCs w:val="24"/>
-          <w:lang w:val="es-419"/>
-        </w:rPr>
-        <w:t>Lindheimer</w:t>
-      </w:r>
-      <w:proofErr w:type="spellEnd"/>
-      <w:r>
-        <w:rPr>
-          <w:rFonts w:ascii="Arial" w:hAnsi="Arial" w:cs="Arial"/>
-          <w:sz w:val="24"/>
-          <w:szCs w:val="24"/>
-          <w:lang w:val="es-419"/>
-        </w:rPr>
-        <w:t xml:space="preserve"> y </w:t>
-      </w:r>
-      <w:proofErr w:type="spellStart"/>
-      <w:r>
-        <w:rPr>
-          <w:rFonts w:ascii="Arial" w:hAnsi="Arial" w:cs="Arial"/>
-          <w:sz w:val="24"/>
-          <w:szCs w:val="24"/>
-          <w:lang w:val="es-419"/>
-        </w:rPr>
-        <w:t>Sibai</w:t>
-      </w:r>
-      <w:proofErr w:type="spellEnd"/>
-      <w:r>
-        <w:rPr>
-          <w:rFonts w:ascii="Arial" w:hAnsi="Arial" w:cs="Arial"/>
-          <w:sz w:val="24"/>
-          <w:szCs w:val="24"/>
-          <w:lang w:val="es-419"/>
-        </w:rPr>
-        <w:t xml:space="preserve"> (2020) en su trabajo “Proteinuria </w:t>
-      </w:r>
-      <w:proofErr w:type="spellStart"/>
-      <w:r>
-        <w:rPr>
-          <w:rFonts w:ascii="Arial" w:hAnsi="Arial" w:cs="Arial"/>
-          <w:sz w:val="24"/>
-          <w:szCs w:val="24"/>
-          <w:lang w:val="es-419"/>
-        </w:rPr>
-        <w:t>during</w:t>
-      </w:r>
-      <w:proofErr w:type="spellEnd"/>
-      <w:r>
-        <w:rPr>
-          <w:rFonts w:ascii="Arial" w:hAnsi="Arial" w:cs="Arial"/>
-          <w:sz w:val="24"/>
-          <w:szCs w:val="24"/>
-          <w:lang w:val="es-419"/>
-        </w:rPr>
-        <w:t xml:space="preserve"> </w:t>
-      </w:r>
-      <w:proofErr w:type="spellStart"/>
-      <w:r>
-        <w:rPr>
-          <w:rFonts w:ascii="Arial" w:hAnsi="Arial" w:cs="Arial"/>
-          <w:sz w:val="24"/>
-          <w:szCs w:val="24"/>
-          <w:lang w:val="es-419"/>
-        </w:rPr>
-        <w:t>pregnancy</w:t>
-      </w:r>
-      <w:proofErr w:type="spellEnd"/>
-      <w:r>
-        <w:rPr>
-          <w:rFonts w:ascii="Arial" w:hAnsi="Arial" w:cs="Arial"/>
-          <w:sz w:val="24"/>
-          <w:szCs w:val="24"/>
-          <w:lang w:val="es-419"/>
-        </w:rPr>
-        <w:t xml:space="preserve">: </w:t>
-      </w:r>
-      <w:proofErr w:type="spellStart"/>
-      <w:r>
-        <w:rPr>
-          <w:rFonts w:ascii="Arial" w:hAnsi="Arial" w:cs="Arial"/>
-          <w:sz w:val="24"/>
-          <w:szCs w:val="24"/>
-          <w:lang w:val="es-419"/>
-        </w:rPr>
-        <w:t>definition</w:t>
-      </w:r>
-      <w:proofErr w:type="spellEnd"/>
-      <w:r>
-        <w:rPr>
-          <w:rFonts w:ascii="Arial" w:hAnsi="Arial" w:cs="Arial"/>
-          <w:sz w:val="24"/>
-          <w:szCs w:val="24"/>
-          <w:lang w:val="es-419"/>
-        </w:rPr>
-        <w:t xml:space="preserve">, </w:t>
-      </w:r>
-      <w:proofErr w:type="spellStart"/>
-      <w:r>
-        <w:rPr>
-          <w:rFonts w:ascii="Arial" w:hAnsi="Arial" w:cs="Arial"/>
-          <w:sz w:val="24"/>
-          <w:szCs w:val="24"/>
-          <w:lang w:val="es-419"/>
-        </w:rPr>
-        <w:t>pathophysiology</w:t>
-      </w:r>
-      <w:proofErr w:type="spellEnd"/>
-      <w:r>
-        <w:rPr>
-          <w:rFonts w:ascii="Arial" w:hAnsi="Arial" w:cs="Arial"/>
-          <w:sz w:val="24"/>
-          <w:szCs w:val="24"/>
-          <w:lang w:val="es-419"/>
-        </w:rPr>
-        <w:t xml:space="preserve">, </w:t>
-      </w:r>
-      <w:proofErr w:type="spellStart"/>
-      <w:r>
-        <w:rPr>
-          <w:rFonts w:ascii="Arial" w:hAnsi="Arial" w:cs="Arial"/>
-          <w:sz w:val="24"/>
-          <w:szCs w:val="24"/>
-          <w:lang w:val="es-419"/>
-        </w:rPr>
-        <w:t>methodology</w:t>
-      </w:r>
-      <w:proofErr w:type="spellEnd"/>
-      <w:r>
-        <w:rPr>
-          <w:rFonts w:ascii="Arial" w:hAnsi="Arial" w:cs="Arial"/>
-          <w:sz w:val="24"/>
-          <w:szCs w:val="24"/>
-          <w:lang w:val="es-419"/>
-        </w:rPr>
-        <w:t xml:space="preserve">, and </w:t>
-      </w:r>
-      <w:proofErr w:type="spellStart"/>
-      <w:r>
-        <w:rPr>
-          <w:rFonts w:ascii="Arial" w:hAnsi="Arial" w:cs="Arial"/>
-          <w:sz w:val="24"/>
-          <w:szCs w:val="24"/>
-          <w:lang w:val="es-419"/>
-        </w:rPr>
-        <w:t>clinical</w:t>
-      </w:r>
-      <w:proofErr w:type="spellEnd"/>
-      <w:r>
-        <w:rPr>
-          <w:rFonts w:ascii="Arial" w:hAnsi="Arial" w:cs="Arial"/>
-          <w:sz w:val="24"/>
-          <w:szCs w:val="24"/>
-          <w:lang w:val="es-419"/>
-        </w:rPr>
-        <w:t xml:space="preserve"> </w:t>
-      </w:r>
-      <w:proofErr w:type="spellStart"/>
-      <w:r>
-        <w:rPr>
-          <w:rFonts w:ascii="Arial" w:hAnsi="Arial" w:cs="Arial"/>
-          <w:sz w:val="24"/>
-          <w:szCs w:val="24"/>
-          <w:lang w:val="es-419"/>
-        </w:rPr>
-        <w:t>significance</w:t>
-      </w:r>
-      <w:proofErr w:type="spellEnd"/>
-      <w:r>
-        <w:rPr>
-          <w:rFonts w:ascii="Arial" w:hAnsi="Arial" w:cs="Arial"/>
-          <w:sz w:val="24"/>
-          <w:szCs w:val="24"/>
-          <w:lang w:val="es-419"/>
-        </w:rPr>
-        <w:t xml:space="preserve">” [Proteinuria durante el embarazo: definición, fisiopatología, metodología y significado clínico] afirman que la realización de pruebas para medir de forma cualitativa y cuantitativa la liberación de proteínas por la orina, es de las más solicitadas durante el embarazo, debido a su alta recurrencia en los casos de preeclampsia, la cual se caracteriza por presión arterial alta y signos de daños en órganos como el hígado y riñones. </w:t>
+        <w:t xml:space="preserve">Para Fishel, Lindheimer y Sibai (2020) en su trabajo “Proteinuria during pregnancy: definition, pathophysiology, methodology, and clinical significance” [Proteinuria durante el embarazo: definición, fisiopatología, metodología y significado clínico] afirman que la realización de pruebas para medir de forma cualitativa y cuantitativa la liberación de proteínas por la orina, es de las más solicitadas durante el embarazo, debido a su alta recurrencia en los casos de preeclampsia, la cual se caracteriza por presión arterial alta y signos de daños en órganos como el hígado y riñones. </w:t>
       </w:r>
     </w:p>
     <w:p>
@@ -8799,79 +8339,7 @@
           <w:sz w:val="24"/>
           <w:szCs w:val="24"/>
         </w:rPr>
-        <w:t xml:space="preserve">La enciclopedia de </w:t>
-      </w:r>
-      <w:proofErr w:type="spellStart"/>
-      <w:r>
-        <w:rPr>
-          <w:rFonts w:ascii="Arial" w:hAnsi="Arial" w:cs="Arial"/>
-          <w:sz w:val="24"/>
-          <w:szCs w:val="24"/>
-        </w:rPr>
-        <w:t>Animated</w:t>
-      </w:r>
-      <w:proofErr w:type="spellEnd"/>
-      <w:r>
-        <w:rPr>
-          <w:rFonts w:ascii="Arial" w:hAnsi="Arial" w:cs="Arial"/>
-          <w:sz w:val="24"/>
-          <w:szCs w:val="24"/>
-        </w:rPr>
-        <w:t xml:space="preserve"> </w:t>
-      </w:r>
-      <w:proofErr w:type="spellStart"/>
-      <w:r>
-        <w:rPr>
-          <w:rFonts w:ascii="Arial" w:hAnsi="Arial" w:cs="Arial"/>
-          <w:sz w:val="24"/>
-          <w:szCs w:val="24"/>
-        </w:rPr>
-        <w:t>Dissection</w:t>
-      </w:r>
-      <w:proofErr w:type="spellEnd"/>
-      <w:r>
-        <w:rPr>
-          <w:rFonts w:ascii="Arial" w:hAnsi="Arial" w:cs="Arial"/>
-          <w:sz w:val="24"/>
-          <w:szCs w:val="24"/>
-        </w:rPr>
-        <w:t xml:space="preserve"> </w:t>
-      </w:r>
-      <w:proofErr w:type="spellStart"/>
-      <w:r>
-        <w:rPr>
-          <w:rFonts w:ascii="Arial" w:hAnsi="Arial" w:cs="Arial"/>
-          <w:sz w:val="24"/>
-          <w:szCs w:val="24"/>
-        </w:rPr>
-        <w:t>of</w:t>
-      </w:r>
-      <w:proofErr w:type="spellEnd"/>
-      <w:r>
-        <w:rPr>
-          <w:rFonts w:ascii="Arial" w:hAnsi="Arial" w:cs="Arial"/>
-          <w:sz w:val="24"/>
-          <w:szCs w:val="24"/>
-        </w:rPr>
-        <w:t xml:space="preserve"> </w:t>
-      </w:r>
-      <w:proofErr w:type="spellStart"/>
-      <w:r>
-        <w:rPr>
-          <w:rFonts w:ascii="Arial" w:hAnsi="Arial" w:cs="Arial"/>
-          <w:sz w:val="24"/>
-          <w:szCs w:val="24"/>
-        </w:rPr>
-        <w:t>Anatomy</w:t>
-      </w:r>
-      <w:proofErr w:type="spellEnd"/>
-      <w:r>
-        <w:rPr>
-          <w:rFonts w:ascii="Arial" w:hAnsi="Arial" w:cs="Arial"/>
-          <w:sz w:val="24"/>
-          <w:szCs w:val="24"/>
-        </w:rPr>
-        <w:t xml:space="preserve"> for Medicine [Disección animada de anatomía para medicina] mejor conocida como A.D.A.M indica en su actualización del año 2020 que los niveles de glucosa superiores a lo normal pueden ocurrir debido a la diabetes, embarazos o glucosuria renal. Observándose que la mujer es más propensa a sufrir de esta última en un 30%, mientras que en los otros dos casos la glucosuria solo se hace presente si se padecen esas condiciones.</w:t>
+        <w:t>La enciclopedia de Animated Dissection of Anatomy for Medicine [Disección animada de anatomía para medicina] mejor conocida como A.D.A.M indica en su actualización del año 2020 que los niveles de glucosa superiores a lo normal pueden ocurrir debido a la diabetes, embarazos o glucosuria renal. Observándose que la mujer es más propensa a sufrir de esta última en un 30%, mientras que en los otros dos casos la glucosuria solo se hace presente si se padecen esas condiciones.</w:t>
       </w:r>
     </w:p>
     <w:p>
@@ -8940,62 +8408,26 @@
           <w:szCs w:val="24"/>
         </w:rPr>
         <w:lastRenderedPageBreak/>
-        <w:t xml:space="preserve">de un tercio de la población mundial tiene una forma de anemia, según un artículo de 2015 de la revista médica británica </w:t>
-      </w:r>
-      <w:proofErr w:type="spellStart"/>
-      <w:r>
-        <w:rPr>
-          <w:rFonts w:ascii="Arial" w:hAnsi="Arial" w:cs="Arial"/>
-          <w:sz w:val="24"/>
-          <w:szCs w:val="24"/>
-        </w:rPr>
-        <w:t>The</w:t>
-      </w:r>
-      <w:proofErr w:type="spellEnd"/>
-      <w:r>
-        <w:rPr>
-          <w:rFonts w:ascii="Arial" w:hAnsi="Arial" w:cs="Arial"/>
-          <w:sz w:val="24"/>
-          <w:szCs w:val="24"/>
-        </w:rPr>
-        <w:t xml:space="preserve"> Lancet. A menudo se desarrolla como resultado de otros problemas de salud que interfieren con la producción del cuerpo de glóbulos rojos saludables o aumentan las tasas de descomposición o pérdida de estas células.</w:t>
-      </w:r>
-    </w:p>
-    <w:p>
-      <w:pPr>
-        <w:spacing w:before="30"/>
-        <w:jc w:val="both"/>
-        <w:rPr>
-          <w:rFonts w:ascii="Arial" w:hAnsi="Arial" w:cs="Arial"/>
-          <w:sz w:val="24"/>
-          <w:szCs w:val="24"/>
-        </w:rPr>
-      </w:pPr>
-      <w:r>
-        <w:rPr>
-          <w:rFonts w:ascii="Arial" w:hAnsi="Arial" w:cs="Arial"/>
-          <w:sz w:val="24"/>
-          <w:szCs w:val="24"/>
-        </w:rPr>
-        <w:t xml:space="preserve">Como indica </w:t>
-      </w:r>
-      <w:proofErr w:type="spellStart"/>
-      <w:r>
-        <w:rPr>
-          <w:rFonts w:ascii="Arial" w:hAnsi="Arial" w:cs="Arial"/>
-          <w:sz w:val="24"/>
-          <w:szCs w:val="24"/>
-        </w:rPr>
-        <w:t>Pruthi</w:t>
-      </w:r>
-      <w:proofErr w:type="spellEnd"/>
-      <w:r>
-        <w:rPr>
-          <w:rFonts w:ascii="Arial" w:hAnsi="Arial" w:cs="Arial"/>
-          <w:sz w:val="24"/>
-          <w:szCs w:val="24"/>
-        </w:rPr>
-        <w:t xml:space="preserve"> (2022) en enciclopedia de la clínica Mayo “en general, las mujeres que no han tenido menopausia tienen un mayor riesgo de anemia por deficiencia de hierro que los hombres y las mujeres posmenopáusicas. La menstruación causa la pérdida de glóbulos rojos”. Confirmando los resultados obtenidos en la Encuesta Nacional de Salud y Nutrición de México en el año 2012, donde se concluye que las mujeres poseen un 7,7% más de probabilidades de padecer anemia que los hombres.</w:t>
+        <w:t>de un tercio de la población mundial tiene una forma de anemia, según un artículo de 2015 de la revista médica británica The Lancet. A menudo se desarrolla como resultado de otros problemas de salud que interfieren con la producción del cuerpo de glóbulos rojos saludables o aumentan las tasas de descomposición o pérdida de estas células.</w:t>
+      </w:r>
+    </w:p>
+    <w:p>
+      <w:pPr>
+        <w:spacing w:before="30"/>
+        <w:jc w:val="both"/>
+        <w:rPr>
+          <w:rFonts w:ascii="Arial" w:hAnsi="Arial" w:cs="Arial"/>
+          <w:sz w:val="24"/>
+          <w:szCs w:val="24"/>
+        </w:rPr>
+      </w:pPr>
+      <w:r>
+        <w:rPr>
+          <w:rFonts w:ascii="Arial" w:hAnsi="Arial" w:cs="Arial"/>
+          <w:sz w:val="24"/>
+          <w:szCs w:val="24"/>
+        </w:rPr>
+        <w:t>Como indica Pruthi (2022) en enciclopedia de la clínica Mayo “en general, las mujeres que no han tenido menopausia tienen un mayor riesgo de anemia por deficiencia de hierro que los hombres y las mujeres posmenopáusicas. La menstruación causa la pérdida de glóbulos rojos”. Confirmando los resultados obtenidos en la Encuesta Nacional de Salud y Nutrición de México en el año 2012, donde se concluye que las mujeres poseen un 7,7% más de probabilidades de padecer anemia que los hombres.</w:t>
       </w:r>
     </w:p>
     <w:p>
@@ -9116,25 +8548,7 @@
           <w:sz w:val="24"/>
           <w:szCs w:val="24"/>
         </w:rPr>
-        <w:t xml:space="preserve">Este fenómeno puede estar relacionado con condiciones </w:t>
-      </w:r>
-      <w:proofErr w:type="spellStart"/>
-      <w:r>
-        <w:rPr>
-          <w:rFonts w:ascii="Arial" w:hAnsi="Arial" w:cs="Arial"/>
-          <w:sz w:val="24"/>
-          <w:szCs w:val="24"/>
-        </w:rPr>
-        <w:t>preesxistentes</w:t>
-      </w:r>
-      <w:proofErr w:type="spellEnd"/>
-      <w:r>
-        <w:rPr>
-          <w:rFonts w:ascii="Arial" w:hAnsi="Arial" w:cs="Arial"/>
-          <w:sz w:val="24"/>
-          <w:szCs w:val="24"/>
-        </w:rPr>
-        <w:t xml:space="preserve"> (sic) presentes en las mujeres en edad fértil, como son la trombocitopenia inmune primaria (TIP) y el lupus eritematoso sistémico (LES). También en alteraciones propias del embarazo, como son la Trombocitopenia Gestacional o el Síndrome de HELLP, que es un trastorno propio del tercer trimestre del embarazo, </w:t>
+        <w:t xml:space="preserve">Este fenómeno puede estar relacionado con condiciones preesxistentes (sic) presentes en las mujeres en edad fértil, como son la trombocitopenia inmune primaria (TIP) y el lupus eritematoso sistémico (LES). También en alteraciones propias del embarazo, como son la Trombocitopenia Gestacional o el Síndrome de HELLP, que es un trastorno propio del tercer trimestre del embarazo, </w:t>
       </w:r>
       <w:r>
         <w:rPr>
@@ -9233,43 +8647,7 @@
           <w:sz w:val="24"/>
           <w:szCs w:val="24"/>
         </w:rPr>
-        <w:t xml:space="preserve">Medina, </w:t>
-      </w:r>
-      <w:proofErr w:type="spellStart"/>
-      <w:r>
-        <w:rPr>
-          <w:rFonts w:ascii="Arial" w:hAnsi="Arial" w:cs="Arial"/>
-          <w:sz w:val="24"/>
-          <w:szCs w:val="24"/>
-        </w:rPr>
-        <w:t>Rechkemmer</w:t>
-      </w:r>
-      <w:proofErr w:type="spellEnd"/>
-      <w:r>
-        <w:rPr>
-          <w:rFonts w:ascii="Arial" w:hAnsi="Arial" w:cs="Arial"/>
-          <w:sz w:val="24"/>
-          <w:szCs w:val="24"/>
-        </w:rPr>
-        <w:t xml:space="preserve"> y García-</w:t>
-      </w:r>
-      <w:proofErr w:type="spellStart"/>
-      <w:r>
-        <w:rPr>
-          <w:rFonts w:ascii="Arial" w:hAnsi="Arial" w:cs="Arial"/>
-          <w:sz w:val="24"/>
-          <w:szCs w:val="24"/>
-        </w:rPr>
-        <w:t>Hjarles</w:t>
-      </w:r>
-      <w:proofErr w:type="spellEnd"/>
-      <w:r>
-        <w:rPr>
-          <w:rFonts w:ascii="Arial" w:hAnsi="Arial" w:cs="Arial"/>
-          <w:sz w:val="24"/>
-          <w:szCs w:val="24"/>
-        </w:rPr>
-        <w:t xml:space="preserve"> (1999) señalan en su trabajo investigativo “Prevalencia de vaginitis y vaginosis bacteriana en pacientes con flujo vaginal anormal en el Hospital Nacional Arzobispo Loayza”:</w:t>
+        <w:t>Medina, Rechkemmer y García-Hjarles (1999) señalan en su trabajo investigativo “Prevalencia de vaginitis y vaginosis bacteriana en pacientes con flujo vaginal anormal en el Hospital Nacional Arzobispo Loayza”:</w:t>
       </w:r>
     </w:p>
     <w:p>
@@ -9312,187 +8690,7 @@
           <w:sz w:val="24"/>
           <w:szCs w:val="24"/>
         </w:rPr>
-        <w:t xml:space="preserve">La vaginosis bacteriana no es considerada como una vaginitis, sino como alteración de la flora vaginal bacteriana normal donde hay una reducción de los lactobacilos productores de peróxido de hidrógeno y un incremento de prevalencia y concentración de </w:t>
-      </w:r>
-      <w:proofErr w:type="spellStart"/>
-      <w:r>
-        <w:rPr>
-          <w:rFonts w:ascii="Arial" w:hAnsi="Arial" w:cs="Arial"/>
-          <w:sz w:val="24"/>
-          <w:szCs w:val="24"/>
-        </w:rPr>
-        <w:t>Gardnerella</w:t>
-      </w:r>
-      <w:proofErr w:type="spellEnd"/>
-      <w:r>
-        <w:rPr>
-          <w:rFonts w:ascii="Arial" w:hAnsi="Arial" w:cs="Arial"/>
-          <w:sz w:val="24"/>
-          <w:szCs w:val="24"/>
-        </w:rPr>
-        <w:t xml:space="preserve"> </w:t>
-      </w:r>
-      <w:proofErr w:type="spellStart"/>
-      <w:r>
-        <w:rPr>
-          <w:rFonts w:ascii="Arial" w:hAnsi="Arial" w:cs="Arial"/>
-          <w:sz w:val="24"/>
-          <w:szCs w:val="24"/>
-        </w:rPr>
-        <w:t>vaginalis</w:t>
-      </w:r>
-      <w:proofErr w:type="spellEnd"/>
-      <w:r>
-        <w:rPr>
-          <w:rFonts w:ascii="Arial" w:hAnsi="Arial" w:cs="Arial"/>
-          <w:sz w:val="24"/>
-          <w:szCs w:val="24"/>
-        </w:rPr>
-        <w:t xml:space="preserve">, </w:t>
-      </w:r>
-      <w:proofErr w:type="spellStart"/>
-      <w:r>
-        <w:rPr>
-          <w:rFonts w:ascii="Arial" w:hAnsi="Arial" w:cs="Arial"/>
-          <w:sz w:val="24"/>
-          <w:szCs w:val="24"/>
-        </w:rPr>
-        <w:t>Mycoplasma</w:t>
-      </w:r>
-      <w:proofErr w:type="spellEnd"/>
-      <w:r>
-        <w:rPr>
-          <w:rFonts w:ascii="Arial" w:hAnsi="Arial" w:cs="Arial"/>
-          <w:sz w:val="24"/>
-          <w:szCs w:val="24"/>
-        </w:rPr>
-        <w:t xml:space="preserve"> hominis y los anaerobios: </w:t>
-      </w:r>
-      <w:proofErr w:type="spellStart"/>
-      <w:r>
-        <w:rPr>
-          <w:rFonts w:ascii="Arial" w:hAnsi="Arial" w:cs="Arial"/>
-          <w:sz w:val="24"/>
-          <w:szCs w:val="24"/>
-        </w:rPr>
-        <w:t>Mobiluncus</w:t>
-      </w:r>
-      <w:proofErr w:type="spellEnd"/>
-      <w:r>
-        <w:rPr>
-          <w:rFonts w:ascii="Arial" w:hAnsi="Arial" w:cs="Arial"/>
-          <w:sz w:val="24"/>
-          <w:szCs w:val="24"/>
-        </w:rPr>
-        <w:t xml:space="preserve"> </w:t>
-      </w:r>
-      <w:proofErr w:type="spellStart"/>
-      <w:r>
-        <w:rPr>
-          <w:rFonts w:ascii="Arial" w:hAnsi="Arial" w:cs="Arial"/>
-          <w:sz w:val="24"/>
-          <w:szCs w:val="24"/>
-        </w:rPr>
-        <w:t>sp</w:t>
-      </w:r>
-      <w:proofErr w:type="spellEnd"/>
-      <w:r>
-        <w:rPr>
-          <w:rFonts w:ascii="Arial" w:hAnsi="Arial" w:cs="Arial"/>
-          <w:sz w:val="24"/>
-          <w:szCs w:val="24"/>
-        </w:rPr>
-        <w:t xml:space="preserve">, </w:t>
-      </w:r>
-      <w:proofErr w:type="spellStart"/>
-      <w:r>
-        <w:rPr>
-          <w:rFonts w:ascii="Arial" w:hAnsi="Arial" w:cs="Arial"/>
-          <w:sz w:val="24"/>
-          <w:szCs w:val="24"/>
-        </w:rPr>
-        <w:t>Prevotella</w:t>
-      </w:r>
-      <w:proofErr w:type="spellEnd"/>
-      <w:r>
-        <w:rPr>
-          <w:rFonts w:ascii="Arial" w:hAnsi="Arial" w:cs="Arial"/>
-          <w:sz w:val="24"/>
-          <w:szCs w:val="24"/>
-        </w:rPr>
-        <w:t xml:space="preserve"> </w:t>
-      </w:r>
-      <w:proofErr w:type="spellStart"/>
-      <w:r>
-        <w:rPr>
-          <w:rFonts w:ascii="Arial" w:hAnsi="Arial" w:cs="Arial"/>
-          <w:sz w:val="24"/>
-          <w:szCs w:val="24"/>
-        </w:rPr>
-        <w:t>sp</w:t>
-      </w:r>
-      <w:proofErr w:type="spellEnd"/>
-      <w:r>
-        <w:rPr>
-          <w:rFonts w:ascii="Arial" w:hAnsi="Arial" w:cs="Arial"/>
-          <w:sz w:val="24"/>
-          <w:szCs w:val="24"/>
-        </w:rPr>
-        <w:t xml:space="preserve">, </w:t>
-      </w:r>
-      <w:proofErr w:type="spellStart"/>
-      <w:r>
-        <w:rPr>
-          <w:rFonts w:ascii="Arial" w:hAnsi="Arial" w:cs="Arial"/>
-          <w:sz w:val="24"/>
-          <w:szCs w:val="24"/>
-        </w:rPr>
-        <w:t>Bacteroides</w:t>
-      </w:r>
-      <w:proofErr w:type="spellEnd"/>
-      <w:r>
-        <w:rPr>
-          <w:rFonts w:ascii="Arial" w:hAnsi="Arial" w:cs="Arial"/>
-          <w:sz w:val="24"/>
-          <w:szCs w:val="24"/>
-        </w:rPr>
-        <w:t xml:space="preserve"> </w:t>
-      </w:r>
-      <w:proofErr w:type="spellStart"/>
-      <w:r>
-        <w:rPr>
-          <w:rFonts w:ascii="Arial" w:hAnsi="Arial" w:cs="Arial"/>
-          <w:sz w:val="24"/>
-          <w:szCs w:val="24"/>
-        </w:rPr>
-        <w:t>sp</w:t>
-      </w:r>
-      <w:proofErr w:type="spellEnd"/>
-      <w:r>
-        <w:rPr>
-          <w:rFonts w:ascii="Arial" w:hAnsi="Arial" w:cs="Arial"/>
-          <w:sz w:val="24"/>
-          <w:szCs w:val="24"/>
-        </w:rPr>
-        <w:t xml:space="preserve">. y </w:t>
-      </w:r>
-      <w:proofErr w:type="spellStart"/>
-      <w:r>
-        <w:rPr>
-          <w:rFonts w:ascii="Arial" w:hAnsi="Arial" w:cs="Arial"/>
-          <w:sz w:val="24"/>
-          <w:szCs w:val="24"/>
-        </w:rPr>
-        <w:t>Peptoestreptococo</w:t>
-      </w:r>
-      <w:proofErr w:type="spellEnd"/>
-      <w:r>
-        <w:rPr>
-          <w:rFonts w:ascii="Arial" w:hAnsi="Arial" w:cs="Arial"/>
-          <w:sz w:val="24"/>
-          <w:szCs w:val="24"/>
-        </w:rPr>
-        <w:t>. Esta entidad ocasiona un flujo homogéneo, con olor fétido característico a "pescado". La vaginosis bacteriana es la causa más común de infección vaginal en mujeres en edad reproductiva y hasta un 50% de las pacientes pueden cursar asintomáticas.</w:t>
+        <w:t>La vaginosis bacteriana no es considerada como una vaginitis, sino como alteración de la flora vaginal bacteriana normal donde hay una reducción de los lactobacilos productores de peróxido de hidrógeno y un incremento de prevalencia y concentración de Gardnerella vaginalis, Mycoplasma hominis y los anaerobios: Mobiluncus sp, Prevotella sp, Bacteroides sp. y Peptoestreptococo. Esta entidad ocasiona un flujo homogéneo, con olor fétido característico a "pescado". La vaginosis bacteriana es la causa más común de infección vaginal en mujeres en edad reproductiva y hasta un 50% de las pacientes pueden cursar asintomáticas.</w:t>
       </w:r>
     </w:p>
     <w:p>
@@ -11879,7 +11077,23 @@
           <w:szCs w:val="24"/>
         </w:rPr>
         <w:lastRenderedPageBreak/>
-        <w:t>Evaluar el hardware de los equipos presentes en el área de consulta del especialista verificando su capacidad de almacenamiento y procesado.</w:t>
+        <w:t xml:space="preserve">Evaluar el hardware </w:t>
+      </w:r>
+      <w:r>
+        <w:rPr>
+          <w:rFonts w:ascii="Arial" w:hAnsi="Arial" w:cs="Arial"/>
+          <w:sz w:val="24"/>
+          <w:szCs w:val="24"/>
+        </w:rPr>
+        <w:t xml:space="preserve">y software </w:t>
+      </w:r>
+      <w:r>
+        <w:rPr>
+          <w:rFonts w:ascii="Arial" w:hAnsi="Arial" w:cs="Arial"/>
+          <w:sz w:val="24"/>
+          <w:szCs w:val="24"/>
+        </w:rPr>
+        <w:t>de los equipos presentes en el área de consulta del especialista verificando su capacidad de almacenamiento y procesado.</w:t>
       </w:r>
     </w:p>
     <w:p>
@@ -11943,6 +11157,642 @@
         </w:rPr>
         <w:t xml:space="preserve"> </w:t>
       </w:r>
+    </w:p>
+    <w:p>
+      <w:pPr>
+        <w:pStyle w:val="Prrafodelista"/>
+        <w:ind w:firstLine="0"/>
+        <w:jc w:val="both"/>
+        <w:rPr>
+          <w:rFonts w:ascii="Arial" w:hAnsi="Arial" w:cs="Arial"/>
+          <w:sz w:val="24"/>
+          <w:szCs w:val="24"/>
+        </w:rPr>
+      </w:pPr>
+    </w:p>
+    <w:p>
+      <w:pPr>
+        <w:pStyle w:val="Prrafodelista"/>
+        <w:ind w:firstLine="0"/>
+        <w:jc w:val="both"/>
+        <w:rPr>
+          <w:rFonts w:ascii="Arial" w:hAnsi="Arial" w:cs="Arial"/>
+          <w:sz w:val="24"/>
+          <w:szCs w:val="24"/>
+        </w:rPr>
+      </w:pPr>
+    </w:p>
+    <w:p>
+      <w:pPr>
+        <w:spacing w:line="240" w:lineRule="auto"/>
+        <w:ind w:firstLine="0"/>
+        <w:jc w:val="both"/>
+        <w:rPr>
+          <w:rFonts w:ascii="Arial" w:hAnsi="Arial" w:cs="Arial"/>
+          <w:b/>
+          <w:bCs/>
+          <w:sz w:val="24"/>
+          <w:szCs w:val="24"/>
+        </w:rPr>
+      </w:pPr>
+      <w:r>
+        <w:rPr>
+          <w:rFonts w:ascii="Arial" w:hAnsi="Arial" w:cs="Arial"/>
+          <w:b/>
+          <w:bCs/>
+          <w:sz w:val="24"/>
+          <w:szCs w:val="24"/>
+        </w:rPr>
+        <w:t>Cuadro 1</w:t>
+      </w:r>
+    </w:p>
+    <w:p>
+      <w:pPr>
+        <w:spacing w:line="240" w:lineRule="auto"/>
+        <w:ind w:firstLine="0"/>
+        <w:jc w:val="both"/>
+        <w:rPr>
+          <w:rFonts w:ascii="Arial" w:hAnsi="Arial" w:cs="Arial"/>
+          <w:i/>
+          <w:iCs/>
+          <w:sz w:val="24"/>
+          <w:szCs w:val="24"/>
+        </w:rPr>
+      </w:pPr>
+      <w:r>
+        <w:rPr>
+          <w:rFonts w:ascii="Arial" w:hAnsi="Arial" w:cs="Arial"/>
+          <w:i/>
+          <w:iCs/>
+          <w:sz w:val="24"/>
+          <w:szCs w:val="24"/>
+        </w:rPr>
+        <w:t>Tabulación de recursos requeridos por el sistema</w:t>
+      </w:r>
+    </w:p>
+    <w:tbl>
+      <w:tblPr>
+        <w:tblStyle w:val="Tablaconcuadrcula"/>
+        <w:tblW w:w="0" w:type="auto"/>
+        <w:tblLook w:val="04A0" w:firstRow="1" w:lastRow="0" w:firstColumn="1" w:lastColumn="0" w:noHBand="0" w:noVBand="1"/>
+      </w:tblPr>
+      <w:tblGrid>
+        <w:gridCol w:w="2547"/>
+        <w:gridCol w:w="5714"/>
+      </w:tblGrid>
+      <w:tr>
+        <w:tc>
+          <w:tcPr>
+            <w:tcW w:w="2547" w:type="dxa"/>
+            <w:shd w:val="clear" w:color="auto" w:fill="67AECA"/>
+            <w:vAlign w:val="center"/>
+          </w:tcPr>
+          <w:p>
+            <w:pPr>
+              <w:spacing w:before="120" w:line="360" w:lineRule="auto"/>
+              <w:ind w:firstLine="0"/>
+              <w:rPr>
+                <w:rFonts w:ascii="Arial" w:hAnsi="Arial" w:cs="Arial"/>
+                <w:b/>
+                <w:bCs/>
+                <w:sz w:val="24"/>
+                <w:szCs w:val="24"/>
+              </w:rPr>
+            </w:pPr>
+            <w:r>
+              <w:rPr>
+                <w:rFonts w:ascii="Arial" w:hAnsi="Arial" w:cs="Arial"/>
+                <w:b/>
+                <w:bCs/>
+                <w:sz w:val="24"/>
+                <w:szCs w:val="24"/>
+              </w:rPr>
+              <w:t>Recursos</w:t>
+            </w:r>
+          </w:p>
+        </w:tc>
+        <w:tc>
+          <w:tcPr>
+            <w:tcW w:w="5714" w:type="dxa"/>
+            <w:shd w:val="clear" w:color="auto" w:fill="67AECA"/>
+            <w:vAlign w:val="center"/>
+          </w:tcPr>
+          <w:p>
+            <w:pPr>
+              <w:spacing w:before="120" w:line="360" w:lineRule="auto"/>
+              <w:ind w:firstLine="0"/>
+              <w:rPr>
+                <w:rFonts w:ascii="Arial" w:hAnsi="Arial" w:cs="Arial"/>
+                <w:b/>
+                <w:bCs/>
+                <w:sz w:val="24"/>
+                <w:szCs w:val="24"/>
+              </w:rPr>
+            </w:pPr>
+            <w:r>
+              <w:rPr>
+                <w:rFonts w:ascii="Arial" w:hAnsi="Arial" w:cs="Arial"/>
+                <w:b/>
+                <w:bCs/>
+                <w:sz w:val="24"/>
+                <w:szCs w:val="24"/>
+              </w:rPr>
+              <w:t>Requisitos</w:t>
+            </w:r>
+            <w:r>
+              <w:rPr>
+                <w:rFonts w:ascii="Arial" w:hAnsi="Arial" w:cs="Arial"/>
+                <w:b/>
+                <w:bCs/>
+                <w:sz w:val="24"/>
+                <w:szCs w:val="24"/>
+              </w:rPr>
+              <w:t xml:space="preserve"> Mínimos</w:t>
+            </w:r>
+          </w:p>
+        </w:tc>
+      </w:tr>
+      <w:tr>
+        <w:tc>
+          <w:tcPr>
+            <w:tcW w:w="2547" w:type="dxa"/>
+            <w:shd w:val="clear" w:color="auto" w:fill="auto"/>
+            <w:vAlign w:val="center"/>
+          </w:tcPr>
+          <w:p>
+            <w:pPr>
+              <w:spacing w:before="120" w:line="360" w:lineRule="auto"/>
+              <w:ind w:firstLine="0"/>
+              <w:rPr>
+                <w:rFonts w:ascii="Arial" w:hAnsi="Arial" w:cs="Arial"/>
+                <w:sz w:val="24"/>
+                <w:szCs w:val="24"/>
+              </w:rPr>
+            </w:pPr>
+            <w:r>
+              <w:rPr>
+                <w:rFonts w:ascii="Arial" w:hAnsi="Arial" w:cs="Arial"/>
+                <w:sz w:val="24"/>
+                <w:szCs w:val="24"/>
+              </w:rPr>
+              <w:t>Procesador</w:t>
+            </w:r>
+          </w:p>
+        </w:tc>
+        <w:tc>
+          <w:tcPr>
+            <w:tcW w:w="5714" w:type="dxa"/>
+            <w:shd w:val="clear" w:color="auto" w:fill="auto"/>
+            <w:vAlign w:val="center"/>
+          </w:tcPr>
+          <w:p>
+            <w:pPr>
+              <w:spacing w:before="120" w:line="360" w:lineRule="auto"/>
+              <w:ind w:firstLine="0"/>
+              <w:rPr>
+                <w:rFonts w:ascii="Arial" w:hAnsi="Arial" w:cs="Arial"/>
+                <w:sz w:val="24"/>
+                <w:szCs w:val="24"/>
+              </w:rPr>
+            </w:pPr>
+            <w:r>
+              <w:rPr>
+                <w:rFonts w:ascii="Arial" w:hAnsi="Arial" w:cs="Arial"/>
+                <w:sz w:val="24"/>
+                <w:szCs w:val="24"/>
+              </w:rPr>
+              <w:t>Doble núcleo de 1GHz</w:t>
+            </w:r>
+          </w:p>
+        </w:tc>
+      </w:tr>
+      <w:tr>
+        <w:tc>
+          <w:tcPr>
+            <w:tcW w:w="2547" w:type="dxa"/>
+            <w:shd w:val="clear" w:color="auto" w:fill="auto"/>
+            <w:vAlign w:val="center"/>
+          </w:tcPr>
+          <w:p>
+            <w:pPr>
+              <w:spacing w:before="120" w:line="360" w:lineRule="auto"/>
+              <w:ind w:firstLine="0"/>
+              <w:rPr>
+                <w:rFonts w:ascii="Arial" w:hAnsi="Arial" w:cs="Arial"/>
+                <w:sz w:val="24"/>
+                <w:szCs w:val="24"/>
+              </w:rPr>
+            </w:pPr>
+            <w:r>
+              <w:rPr>
+                <w:rFonts w:ascii="Arial" w:hAnsi="Arial" w:cs="Arial"/>
+                <w:sz w:val="24"/>
+                <w:szCs w:val="24"/>
+              </w:rPr>
+              <w:t>Memoria RAM</w:t>
+            </w:r>
+          </w:p>
+        </w:tc>
+        <w:tc>
+          <w:tcPr>
+            <w:tcW w:w="5714" w:type="dxa"/>
+            <w:shd w:val="clear" w:color="auto" w:fill="auto"/>
+            <w:vAlign w:val="center"/>
+          </w:tcPr>
+          <w:p>
+            <w:pPr>
+              <w:spacing w:before="120" w:line="360" w:lineRule="auto"/>
+              <w:ind w:firstLine="0"/>
+              <w:rPr>
+                <w:rFonts w:ascii="Arial" w:hAnsi="Arial" w:cs="Arial"/>
+                <w:sz w:val="24"/>
+                <w:szCs w:val="24"/>
+              </w:rPr>
+            </w:pPr>
+            <w:r>
+              <w:rPr>
+                <w:rFonts w:ascii="Arial" w:hAnsi="Arial" w:cs="Arial"/>
+                <w:sz w:val="24"/>
+                <w:szCs w:val="24"/>
+              </w:rPr>
+              <w:t>1 Gb de memoria</w:t>
+            </w:r>
+          </w:p>
+        </w:tc>
+      </w:tr>
+      <w:tr>
+        <w:tc>
+          <w:tcPr>
+            <w:tcW w:w="2547" w:type="dxa"/>
+            <w:shd w:val="clear" w:color="auto" w:fill="auto"/>
+            <w:vAlign w:val="center"/>
+          </w:tcPr>
+          <w:p>
+            <w:pPr>
+              <w:spacing w:before="120" w:line="360" w:lineRule="auto"/>
+              <w:ind w:firstLine="0"/>
+              <w:rPr>
+                <w:rFonts w:ascii="Arial" w:hAnsi="Arial" w:cs="Arial"/>
+                <w:sz w:val="24"/>
+                <w:szCs w:val="24"/>
+              </w:rPr>
+            </w:pPr>
+            <w:r>
+              <w:rPr>
+                <w:rFonts w:ascii="Arial" w:hAnsi="Arial" w:cs="Arial"/>
+                <w:sz w:val="24"/>
+                <w:szCs w:val="24"/>
+              </w:rPr>
+              <w:t>Almacenamiento</w:t>
+            </w:r>
+          </w:p>
+        </w:tc>
+        <w:tc>
+          <w:tcPr>
+            <w:tcW w:w="5714" w:type="dxa"/>
+            <w:shd w:val="clear" w:color="auto" w:fill="auto"/>
+            <w:vAlign w:val="center"/>
+          </w:tcPr>
+          <w:p>
+            <w:pPr>
+              <w:spacing w:before="120" w:line="360" w:lineRule="auto"/>
+              <w:ind w:firstLine="0"/>
+              <w:rPr>
+                <w:rFonts w:ascii="Arial" w:hAnsi="Arial" w:cs="Arial"/>
+                <w:sz w:val="24"/>
+                <w:szCs w:val="24"/>
+              </w:rPr>
+            </w:pPr>
+            <w:r>
+              <w:rPr>
+                <w:rFonts w:ascii="Arial" w:hAnsi="Arial" w:cs="Arial"/>
+                <w:sz w:val="24"/>
+                <w:szCs w:val="24"/>
+              </w:rPr>
+              <w:t>300 MB</w:t>
+            </w:r>
+          </w:p>
+        </w:tc>
+      </w:tr>
+      <w:tr>
+        <w:tc>
+          <w:tcPr>
+            <w:tcW w:w="2547" w:type="dxa"/>
+            <w:shd w:val="clear" w:color="auto" w:fill="auto"/>
+            <w:vAlign w:val="center"/>
+          </w:tcPr>
+          <w:p>
+            <w:pPr>
+              <w:spacing w:before="120" w:line="360" w:lineRule="auto"/>
+              <w:ind w:firstLine="0"/>
+              <w:rPr>
+                <w:rFonts w:ascii="Arial" w:hAnsi="Arial" w:cs="Arial"/>
+                <w:sz w:val="24"/>
+                <w:szCs w:val="24"/>
+              </w:rPr>
+            </w:pPr>
+            <w:r>
+              <w:rPr>
+                <w:rFonts w:ascii="Arial" w:hAnsi="Arial" w:cs="Arial"/>
+                <w:sz w:val="24"/>
+                <w:szCs w:val="24"/>
+              </w:rPr>
+              <w:t>Ancho de banda</w:t>
+            </w:r>
+          </w:p>
+        </w:tc>
+        <w:tc>
+          <w:tcPr>
+            <w:tcW w:w="5714" w:type="dxa"/>
+            <w:shd w:val="clear" w:color="auto" w:fill="auto"/>
+            <w:vAlign w:val="center"/>
+          </w:tcPr>
+          <w:p>
+            <w:pPr>
+              <w:spacing w:before="120" w:line="360" w:lineRule="auto"/>
+              <w:ind w:firstLine="0"/>
+              <w:rPr>
+                <w:rFonts w:ascii="Arial" w:hAnsi="Arial" w:cs="Arial"/>
+                <w:sz w:val="24"/>
+                <w:szCs w:val="24"/>
+              </w:rPr>
+            </w:pPr>
+            <w:r>
+              <w:rPr>
+                <w:rFonts w:ascii="Arial" w:hAnsi="Arial" w:cs="Arial"/>
+                <w:sz w:val="24"/>
+                <w:szCs w:val="24"/>
+              </w:rPr>
+              <w:t>200 kb/s</w:t>
+            </w:r>
+            <w:r>
+              <w:rPr>
+                <w:rFonts w:ascii="Arial" w:hAnsi="Arial" w:cs="Arial"/>
+                <w:sz w:val="24"/>
+                <w:szCs w:val="24"/>
+              </w:rPr>
+              <w:t xml:space="preserve"> simétricos</w:t>
+            </w:r>
+          </w:p>
+        </w:tc>
+      </w:tr>
+      <w:tr>
+        <w:tc>
+          <w:tcPr>
+            <w:tcW w:w="2547" w:type="dxa"/>
+            <w:shd w:val="clear" w:color="auto" w:fill="auto"/>
+            <w:vAlign w:val="center"/>
+          </w:tcPr>
+          <w:p>
+            <w:pPr>
+              <w:spacing w:before="120" w:line="360" w:lineRule="auto"/>
+              <w:ind w:firstLine="0"/>
+              <w:rPr>
+                <w:rFonts w:ascii="Arial" w:hAnsi="Arial" w:cs="Arial"/>
+                <w:sz w:val="24"/>
+                <w:szCs w:val="24"/>
+              </w:rPr>
+            </w:pPr>
+            <w:r>
+              <w:rPr>
+                <w:rFonts w:ascii="Arial" w:hAnsi="Arial" w:cs="Arial"/>
+                <w:sz w:val="24"/>
+                <w:szCs w:val="24"/>
+              </w:rPr>
+              <w:t>Sistema Operativo</w:t>
+            </w:r>
+          </w:p>
+        </w:tc>
+        <w:tc>
+          <w:tcPr>
+            <w:tcW w:w="5714" w:type="dxa"/>
+            <w:shd w:val="clear" w:color="auto" w:fill="auto"/>
+            <w:vAlign w:val="center"/>
+          </w:tcPr>
+          <w:p>
+            <w:pPr>
+              <w:spacing w:before="120" w:line="360" w:lineRule="auto"/>
+              <w:ind w:firstLine="0"/>
+              <w:rPr>
+                <w:rFonts w:ascii="Arial" w:hAnsi="Arial" w:cs="Arial"/>
+                <w:sz w:val="24"/>
+                <w:szCs w:val="24"/>
+              </w:rPr>
+            </w:pPr>
+            <w:r>
+              <w:rPr>
+                <w:rFonts w:ascii="Arial" w:hAnsi="Arial" w:cs="Arial"/>
+                <w:sz w:val="24"/>
+                <w:szCs w:val="24"/>
+              </w:rPr>
+              <w:t>Windows 7 / Linux</w:t>
+            </w:r>
+          </w:p>
+        </w:tc>
+      </w:tr>
+      <w:tr>
+        <w:tc>
+          <w:tcPr>
+            <w:tcW w:w="2547" w:type="dxa"/>
+            <w:shd w:val="clear" w:color="auto" w:fill="auto"/>
+            <w:vAlign w:val="center"/>
+          </w:tcPr>
+          <w:p>
+            <w:pPr>
+              <w:spacing w:before="120" w:line="360" w:lineRule="auto"/>
+              <w:ind w:firstLine="0"/>
+              <w:rPr>
+                <w:rFonts w:ascii="Arial" w:hAnsi="Arial" w:cs="Arial"/>
+                <w:sz w:val="24"/>
+                <w:szCs w:val="24"/>
+              </w:rPr>
+            </w:pPr>
+            <w:r>
+              <w:rPr>
+                <w:rFonts w:ascii="Arial" w:hAnsi="Arial" w:cs="Arial"/>
+                <w:sz w:val="24"/>
+                <w:szCs w:val="24"/>
+              </w:rPr>
+              <w:t>Dispositivos de entrada</w:t>
+            </w:r>
+          </w:p>
+        </w:tc>
+        <w:tc>
+          <w:tcPr>
+            <w:tcW w:w="5714" w:type="dxa"/>
+            <w:shd w:val="clear" w:color="auto" w:fill="auto"/>
+            <w:vAlign w:val="center"/>
+          </w:tcPr>
+          <w:p>
+            <w:pPr>
+              <w:spacing w:before="120" w:line="360" w:lineRule="auto"/>
+              <w:ind w:firstLine="0"/>
+              <w:rPr>
+                <w:rFonts w:ascii="Arial" w:hAnsi="Arial" w:cs="Arial"/>
+                <w:sz w:val="24"/>
+                <w:szCs w:val="24"/>
+              </w:rPr>
+            </w:pPr>
+            <w:r>
+              <w:rPr>
+                <w:rFonts w:ascii="Arial" w:hAnsi="Arial" w:cs="Arial"/>
+                <w:sz w:val="24"/>
+                <w:szCs w:val="24"/>
+              </w:rPr>
+              <w:t>Teclado y ratón</w:t>
+            </w:r>
+          </w:p>
+        </w:tc>
+      </w:tr>
+      <w:tr>
+        <w:tc>
+          <w:tcPr>
+            <w:tcW w:w="2547" w:type="dxa"/>
+            <w:shd w:val="clear" w:color="auto" w:fill="auto"/>
+            <w:vAlign w:val="center"/>
+          </w:tcPr>
+          <w:p>
+            <w:pPr>
+              <w:spacing w:before="120" w:line="360" w:lineRule="auto"/>
+              <w:ind w:firstLine="0"/>
+              <w:rPr>
+                <w:rFonts w:ascii="Arial" w:hAnsi="Arial" w:cs="Arial"/>
+                <w:sz w:val="24"/>
+                <w:szCs w:val="24"/>
+              </w:rPr>
+            </w:pPr>
+            <w:r>
+              <w:rPr>
+                <w:rFonts w:ascii="Arial" w:hAnsi="Arial" w:cs="Arial"/>
+                <w:sz w:val="24"/>
+                <w:szCs w:val="24"/>
+              </w:rPr>
+              <w:t>Dispositivos de salida</w:t>
+            </w:r>
+          </w:p>
+        </w:tc>
+        <w:tc>
+          <w:tcPr>
+            <w:tcW w:w="5714" w:type="dxa"/>
+            <w:shd w:val="clear" w:color="auto" w:fill="auto"/>
+            <w:vAlign w:val="center"/>
+          </w:tcPr>
+          <w:p>
+            <w:pPr>
+              <w:spacing w:before="120" w:line="360" w:lineRule="auto"/>
+              <w:ind w:firstLine="0"/>
+              <w:rPr>
+                <w:rFonts w:ascii="Arial" w:hAnsi="Arial" w:cs="Arial"/>
+                <w:sz w:val="24"/>
+                <w:szCs w:val="24"/>
+              </w:rPr>
+            </w:pPr>
+            <w:r>
+              <w:rPr>
+                <w:rFonts w:ascii="Arial" w:hAnsi="Arial" w:cs="Arial"/>
+                <w:sz w:val="24"/>
+                <w:szCs w:val="24"/>
+              </w:rPr>
+              <w:t xml:space="preserve">Monitor estándar con una resolución de </w:t>
+            </w:r>
+            <w:r>
+              <w:rPr>
+                <w:rFonts w:ascii="Arial" w:hAnsi="Arial" w:cs="Arial"/>
+                <w:sz w:val="24"/>
+                <w:szCs w:val="24"/>
+              </w:rPr>
+              <w:t>1.024 x 768</w:t>
+            </w:r>
+            <w:r>
+              <w:rPr>
+                <w:rFonts w:ascii="Arial" w:hAnsi="Arial" w:cs="Arial"/>
+                <w:sz w:val="24"/>
+                <w:szCs w:val="24"/>
+              </w:rPr>
+              <w:t xml:space="preserve"> pixeles</w:t>
+            </w:r>
+          </w:p>
+        </w:tc>
+      </w:tr>
+    </w:tbl>
+    <w:p>
+      <w:pPr>
+        <w:ind w:firstLine="0"/>
+        <w:jc w:val="both"/>
+        <w:rPr>
+          <w:rFonts w:ascii="Arial" w:hAnsi="Arial" w:cs="Arial"/>
+          <w:sz w:val="24"/>
+          <w:szCs w:val="24"/>
+        </w:rPr>
+      </w:pPr>
+      <w:r>
+        <w:rPr>
+          <w:rFonts w:ascii="Arial" w:hAnsi="Arial" w:cs="Arial"/>
+          <w:sz w:val="24"/>
+          <w:szCs w:val="24"/>
+        </w:rPr>
+        <w:t>D</w:t>
+      </w:r>
+      <w:r>
+        <w:rPr>
+          <w:rFonts w:ascii="Arial" w:hAnsi="Arial" w:cs="Arial"/>
+          <w:sz w:val="24"/>
+          <w:szCs w:val="24"/>
+        </w:rPr>
+        <w:t>ugarte</w:t>
+      </w:r>
+      <w:r>
+        <w:rPr>
+          <w:rFonts w:ascii="Arial" w:hAnsi="Arial" w:cs="Arial"/>
+          <w:sz w:val="24"/>
+          <w:szCs w:val="24"/>
+        </w:rPr>
+        <w:t xml:space="preserve"> (2022)</w:t>
+      </w:r>
+    </w:p>
+    <w:p>
+      <w:pPr>
+        <w:jc w:val="both"/>
+        <w:rPr>
+          <w:rFonts w:ascii="Arial" w:hAnsi="Arial" w:cs="Arial"/>
+          <w:sz w:val="24"/>
+          <w:szCs w:val="24"/>
+        </w:rPr>
+      </w:pPr>
+    </w:p>
+    <w:p>
+      <w:pPr>
+        <w:jc w:val="both"/>
+        <w:rPr>
+          <w:rFonts w:ascii="Arial" w:hAnsi="Arial" w:cs="Arial"/>
+          <w:sz w:val="24"/>
+          <w:szCs w:val="24"/>
+        </w:rPr>
+      </w:pPr>
+      <w:r>
+        <w:rPr>
+          <w:rFonts w:ascii="Arial" w:hAnsi="Arial" w:cs="Arial"/>
+          <w:sz w:val="24"/>
+          <w:szCs w:val="24"/>
+        </w:rPr>
+        <w:t xml:space="preserve">El estudio </w:t>
+      </w:r>
+      <w:r>
+        <w:rPr>
+          <w:rFonts w:ascii="Arial" w:hAnsi="Arial" w:cs="Arial"/>
+          <w:sz w:val="24"/>
+          <w:szCs w:val="24"/>
+        </w:rPr>
+        <w:t xml:space="preserve">realizado en el consultorio de la especialista arrojó con certeza que los equipos presentes cumplen con los requisitos mínimos </w:t>
+      </w:r>
+      <w:r>
+        <w:rPr>
+          <w:rFonts w:ascii="Arial" w:hAnsi="Arial" w:cs="Arial"/>
+          <w:sz w:val="24"/>
+          <w:szCs w:val="24"/>
+        </w:rPr>
+        <w:t>de hardware</w:t>
+      </w:r>
       <w:r>
         <w:rPr>
           <w:rFonts w:ascii="Arial" w:hAnsi="Arial" w:cs="Arial"/>
@@ -11951,26 +11801,87 @@
         </w:rPr>
         <w:t xml:space="preserve"> </w:t>
       </w:r>
-    </w:p>
-    <w:p>
-      <w:pPr>
-        <w:jc w:val="both"/>
-        <w:rPr>
-          <w:rFonts w:ascii="Arial" w:hAnsi="Arial" w:cs="Arial"/>
-          <w:sz w:val="24"/>
-          <w:szCs w:val="24"/>
-        </w:rPr>
-      </w:pPr>
-    </w:p>
-    <w:p>
-      <w:pPr>
-        <w:jc w:val="both"/>
-        <w:rPr>
-          <w:rFonts w:ascii="Arial" w:hAnsi="Arial" w:cs="Arial"/>
-          <w:sz w:val="24"/>
-          <w:szCs w:val="24"/>
-        </w:rPr>
-      </w:pPr>
+      <w:r>
+        <w:rPr>
+          <w:rFonts w:ascii="Arial" w:hAnsi="Arial" w:cs="Arial"/>
+          <w:sz w:val="24"/>
+          <w:szCs w:val="24"/>
+        </w:rPr>
+        <w:lastRenderedPageBreak/>
+        <w:t xml:space="preserve">para la ejecución correcta del sistema. Adicional a esto, el ancho de banda </w:t>
+      </w:r>
+      <w:r>
+        <w:rPr>
+          <w:rFonts w:ascii="Arial" w:hAnsi="Arial" w:cs="Arial"/>
+          <w:sz w:val="24"/>
+          <w:szCs w:val="24"/>
+        </w:rPr>
+        <w:t>disponible para el consultorio es de 50 Mbps simétricos ofrecidos por la empresa Thundernet</w:t>
+      </w:r>
+      <w:r>
+        <w:rPr>
+          <w:rFonts w:ascii="Arial" w:hAnsi="Arial" w:cs="Arial"/>
+          <w:sz w:val="24"/>
+          <w:szCs w:val="24"/>
+        </w:rPr>
+        <w:t xml:space="preserve"> mientras </w:t>
+      </w:r>
+      <w:r>
+        <w:rPr>
+          <w:rFonts w:ascii="Arial" w:hAnsi="Arial" w:cs="Arial"/>
+          <w:sz w:val="24"/>
+          <w:szCs w:val="24"/>
+        </w:rPr>
+        <w:t>que,</w:t>
+      </w:r>
+      <w:r>
+        <w:rPr>
+          <w:rFonts w:ascii="Arial" w:hAnsi="Arial" w:cs="Arial"/>
+          <w:sz w:val="24"/>
+          <w:szCs w:val="24"/>
+        </w:rPr>
+        <w:t xml:space="preserve"> a nivel de sistema operativo, los computadores </w:t>
+      </w:r>
+      <w:r>
+        <w:rPr>
+          <w:rFonts w:ascii="Arial" w:hAnsi="Arial" w:cs="Arial"/>
+          <w:sz w:val="24"/>
+          <w:szCs w:val="24"/>
+        </w:rPr>
+        <w:t xml:space="preserve">están corriendo en la versión 7 de </w:t>
+      </w:r>
+      <w:r>
+        <w:rPr>
+          <w:rFonts w:ascii="Arial" w:hAnsi="Arial" w:cs="Arial"/>
+          <w:sz w:val="24"/>
+          <w:szCs w:val="24"/>
+        </w:rPr>
+        <w:t>Windows</w:t>
+      </w:r>
+      <w:r>
+        <w:rPr>
+          <w:rFonts w:ascii="Arial" w:hAnsi="Arial" w:cs="Arial"/>
+          <w:sz w:val="24"/>
+          <w:szCs w:val="24"/>
+        </w:rPr>
+        <w:t>;</w:t>
+      </w:r>
+      <w:r>
+        <w:rPr>
+          <w:rFonts w:ascii="Arial" w:hAnsi="Arial" w:cs="Arial"/>
+          <w:sz w:val="24"/>
+          <w:szCs w:val="24"/>
+        </w:rPr>
+        <w:t xml:space="preserve"> confirmando de esta manera </w:t>
+      </w:r>
+      <w:r>
+        <w:rPr>
+          <w:rFonts w:ascii="Arial" w:hAnsi="Arial" w:cs="Arial"/>
+          <w:sz w:val="24"/>
+          <w:szCs w:val="24"/>
+        </w:rPr>
+        <w:t>que el consultorio del especialista cumple con los requisitos de hardware, software y conectividad a internet necesarios para la ejecución del sistema.</w:t>
+      </w:r>
     </w:p>
     <w:p>
       <w:pPr>
@@ -12018,6 +11929,120 @@
     </w:p>
     <w:p>
       <w:pPr>
+        <w:jc w:val="both"/>
+        <w:rPr>
+          <w:rFonts w:ascii="Arial" w:hAnsi="Arial" w:cs="Arial"/>
+          <w:sz w:val="24"/>
+          <w:szCs w:val="24"/>
+        </w:rPr>
+      </w:pPr>
+      <w:r>
+        <w:rPr>
+          <w:rFonts w:ascii="Arial" w:hAnsi="Arial" w:cs="Arial"/>
+          <w:sz w:val="24"/>
+          <w:szCs w:val="24"/>
+        </w:rPr>
+        <w:t xml:space="preserve">La </w:t>
+      </w:r>
+      <w:r>
+        <w:rPr>
+          <w:rFonts w:ascii="Arial" w:hAnsi="Arial" w:cs="Arial"/>
+          <w:sz w:val="24"/>
+          <w:szCs w:val="24"/>
+        </w:rPr>
+        <w:t>factibilidad</w:t>
+      </w:r>
+      <w:r>
+        <w:rPr>
+          <w:rFonts w:ascii="Arial" w:hAnsi="Arial" w:cs="Arial"/>
+          <w:sz w:val="24"/>
+          <w:szCs w:val="24"/>
+        </w:rPr>
+        <w:t xml:space="preserve"> operativa es una medida de qué tan bien un sistema propuesto resuelve los problemas y aprovecha las oportunidades identificadas durante la definición del alcance y cómo satisface los requisitos identificados en la fase de análisis de requisitos del desarrollo del sistema. La factibilidad operativa revisa la disposición de la organización para apoyar el sistema propuesto</w:t>
+      </w:r>
+      <w:r>
+        <w:rPr>
+          <w:rFonts w:ascii="Arial" w:hAnsi="Arial" w:cs="Arial"/>
+          <w:sz w:val="24"/>
+          <w:szCs w:val="24"/>
+        </w:rPr>
+        <w:t>.</w:t>
+      </w:r>
+      <w:r>
+        <w:rPr>
+          <w:rFonts w:ascii="Arial" w:hAnsi="Arial" w:cs="Arial"/>
+          <w:sz w:val="24"/>
+          <w:szCs w:val="24"/>
+        </w:rPr>
+        <w:t xml:space="preserve"> </w:t>
+      </w:r>
+      <w:r>
+        <w:rPr>
+          <w:rFonts w:ascii="Arial" w:hAnsi="Arial" w:cs="Arial"/>
+          <w:sz w:val="24"/>
+          <w:szCs w:val="24"/>
+        </w:rPr>
+        <w:t xml:space="preserve">Según Blanco (2014), la factibilidad operativa: </w:t>
+      </w:r>
+    </w:p>
+    <w:p>
+      <w:pPr>
+        <w:jc w:val="both"/>
+        <w:rPr>
+          <w:rFonts w:ascii="Arial" w:hAnsi="Arial" w:cs="Arial"/>
+          <w:sz w:val="24"/>
+          <w:szCs w:val="24"/>
+        </w:rPr>
+      </w:pPr>
+    </w:p>
+    <w:p>
+      <w:pPr>
+        <w:jc w:val="both"/>
+        <w:rPr>
+          <w:rFonts w:ascii="Arial" w:hAnsi="Arial" w:cs="Arial"/>
+          <w:sz w:val="24"/>
+          <w:szCs w:val="24"/>
+        </w:rPr>
+      </w:pPr>
+    </w:p>
+    <w:p>
+      <w:pPr>
+        <w:spacing w:line="240" w:lineRule="auto"/>
+        <w:ind w:left="567" w:right="567" w:firstLine="0"/>
+        <w:jc w:val="both"/>
+        <w:rPr>
+          <w:rFonts w:ascii="Arial" w:hAnsi="Arial" w:cs="Arial"/>
+          <w:sz w:val="24"/>
+          <w:szCs w:val="24"/>
+        </w:rPr>
+      </w:pPr>
+      <w:r>
+        <w:rPr>
+          <w:rFonts w:ascii="Arial" w:hAnsi="Arial" w:cs="Arial"/>
+          <w:sz w:val="24"/>
+          <w:szCs w:val="24"/>
+        </w:rPr>
+        <w:t>“</w:t>
+      </w:r>
+      <w:r>
+        <w:rPr>
+          <w:rFonts w:ascii="Arial" w:hAnsi="Arial" w:cs="Arial"/>
+          <w:sz w:val="24"/>
+          <w:szCs w:val="24"/>
+        </w:rPr>
+        <w:t>Es una medida del correcto funcionamiento de una posible solución a los problemas dentro de una organización. También es una medida de los sentimientos que despierta un sistema o un proyecto en las personas que en él participan, miden la urgencia del problema y la aceptabilidad de la solución</w:t>
+      </w:r>
+      <w:r>
+        <w:rPr>
+          <w:rFonts w:ascii="Arial" w:hAnsi="Arial" w:cs="Arial"/>
+          <w:sz w:val="24"/>
+          <w:szCs w:val="24"/>
+        </w:rPr>
+        <w:t>.”</w:t>
+      </w:r>
+    </w:p>
+    <w:p>
+      <w:pPr>
         <w:ind w:firstLine="0"/>
         <w:rPr>
           <w:rFonts w:ascii="Arial" w:hAnsi="Arial" w:cs="Arial"/>
@@ -12030,7 +12055,30 @@
     </w:p>
     <w:p>
       <w:pPr>
+        <w:ind w:firstLine="0"/>
+        <w:rPr>
+          <w:rFonts w:ascii="Arial" w:hAnsi="Arial" w:cs="Arial"/>
+          <w:b/>
+          <w:bCs/>
+          <w:sz w:val="24"/>
+          <w:szCs w:val="24"/>
+        </w:rPr>
+      </w:pPr>
+    </w:p>
+    <w:p>
+      <w:pPr>
         <w:ind w:left="708" w:hanging="708"/>
+        <w:jc w:val="both"/>
+        <w:rPr>
+          <w:rFonts w:ascii="Arial" w:hAnsi="Arial" w:cs="Arial"/>
+          <w:sz w:val="24"/>
+          <w:szCs w:val="24"/>
+        </w:rPr>
+      </w:pPr>
+    </w:p>
+    <w:p>
+      <w:pPr>
+        <w:ind w:left="708" w:hanging="708"/>
         <w:rPr>
           <w:rFonts w:ascii="Arial" w:hAnsi="Arial" w:cs="Arial"/>
           <w:b/>
@@ -12159,6 +12207,7 @@
           <w:sz w:val="24"/>
           <w:szCs w:val="24"/>
         </w:rPr>
+        <w:lastRenderedPageBreak/>
         <w:t>Fase III: Diseño de la Investigación</w:t>
       </w:r>
     </w:p>
@@ -12202,16 +12251,7 @@
           <w:sz w:val="24"/>
           <w:szCs w:val="24"/>
         </w:rPr>
-        <w:t xml:space="preserve">Cuando se habla de la fase del diseño de la investigación, se hace referencia a aquellos métodos y técnicas elegidos por el investigador o investigadores que serán combinados e implementados para que la problemática planteada desde los inicios de la misma sea solucionada y manejada de forma eficiente, convirtiéndose de esta forma en una guía sobre </w:t>
-      </w:r>
-      <w:r>
-        <w:rPr>
-          <w:rFonts w:ascii="Arial" w:hAnsi="Arial" w:cs="Arial"/>
-          <w:sz w:val="24"/>
-          <w:szCs w:val="24"/>
-        </w:rPr>
-        <w:lastRenderedPageBreak/>
-        <w:t>cómo se debe llevar a cabo la investigación bajo una metodología en específico.</w:t>
+        <w:t>Cuando se habla de la fase del diseño de la investigación, se hace referencia a aquellos métodos y técnicas elegidos por el investigador o investigadores que serán combinados e implementados para que la problemática planteada desde los inicios de la misma sea solucionada y manejada de forma eficiente, convirtiéndose de esta forma en una guía sobre cómo se debe llevar a cabo la investigación bajo una metodología en específico.</w:t>
       </w:r>
     </w:p>
     <w:p>
@@ -12340,7 +12380,6 @@
           <w:sz w:val="24"/>
           <w:szCs w:val="24"/>
         </w:rPr>
-        <w:lastRenderedPageBreak/>
         <w:t>Diseño de una base de datos orientada a brindar soporte continuo a las tareas realizadas del sistema experto, así como también registrar datos básicos del paciente y consultas realizadas al sistema.</w:t>
       </w:r>
     </w:p>
@@ -12466,6 +12505,7 @@
           <w:sz w:val="24"/>
           <w:szCs w:val="24"/>
         </w:rPr>
+        <w:lastRenderedPageBreak/>
         <w:t>Diseño de módulos de seguridad en todas las interfaces, para conservar la integridad de los datos de las pacientes y la fiabilidad de los diagnósticos y tratamientos verificados y asignados por el experto.</w:t>
       </w:r>
     </w:p>
@@ -12568,25 +12608,7 @@
           <w:sz w:val="24"/>
           <w:szCs w:val="24"/>
         </w:rPr>
-        <w:t>Una población es un grupo distinto de individuos, ya sea que ese grupo comprenda una nación o un grupo de personas con una característica común. En estadística, una población es el conjunto de individuos de los que se extrae una muestra estadística para un estudio. Por lo tanto, cualquier selección de individuos agrupados por una característica común se puede decir que es una población. Por su parte, una muestra representa el grupo de interés de la población, que se utilizará para representar los datos. De esta manera la muestra es un subconjunto imparcial de la población que mejor representa la totalidad de los datos. Para Ventura-</w:t>
-      </w:r>
-      <w:proofErr w:type="spellStart"/>
-      <w:r>
-        <w:rPr>
-          <w:rFonts w:ascii="Arial" w:hAnsi="Arial" w:cs="Arial"/>
-          <w:sz w:val="24"/>
-          <w:szCs w:val="24"/>
-        </w:rPr>
-        <w:t>Leon</w:t>
-      </w:r>
-      <w:proofErr w:type="spellEnd"/>
-      <w:r>
-        <w:rPr>
-          <w:rFonts w:ascii="Arial" w:hAnsi="Arial" w:cs="Arial"/>
-          <w:sz w:val="24"/>
-          <w:szCs w:val="24"/>
-        </w:rPr>
-        <w:t xml:space="preserve"> (2017):</w:t>
+        <w:t>Una población es un grupo distinto de individuos, ya sea que ese grupo comprenda una nación o un grupo de personas con una característica común. En estadística, una población es el conjunto de individuos de los que se extrae una muestra estadística para un estudio. Por lo tanto, cualquier selección de individuos agrupados por una característica común se puede decir que es una población. Por su parte, una muestra representa el grupo de interés de la población, que se utilizará para representar los datos. De esta manera la muestra es un subconjunto imparcial de la población que mejor representa la totalidad de los datos. Para Ventura-Leon (2017):</w:t>
       </w:r>
     </w:p>
     <w:p>
@@ -12674,25 +12696,8 @@
           <w:sz w:val="24"/>
           <w:szCs w:val="24"/>
         </w:rPr>
-        <w:t xml:space="preserve">En este trabajo de investigación se cuenta con el apoyo de la Dra. Yuleima J. Pérez P. quien ejerce como gineco-obstetra en su consulta privada en una oficina de la torre </w:t>
-      </w:r>
-      <w:proofErr w:type="spellStart"/>
-      <w:r>
-        <w:rPr>
-          <w:rFonts w:ascii="Arial" w:hAnsi="Arial" w:cs="Arial"/>
-          <w:sz w:val="24"/>
-          <w:szCs w:val="24"/>
-        </w:rPr>
-        <w:t>Cavendes</w:t>
-      </w:r>
-      <w:proofErr w:type="spellEnd"/>
-      <w:r>
-        <w:rPr>
-          <w:rFonts w:ascii="Arial" w:hAnsi="Arial" w:cs="Arial"/>
-          <w:sz w:val="24"/>
-          <w:szCs w:val="24"/>
-        </w:rPr>
-        <w:t xml:space="preserve"> de la ciudad de Barquisimeto, Estado Lara, prestando así sus conocimientos sobre infecciones y patologías que pueden ser detectadas por medio de exámenes sanguíneos y de orina en el área de la ginecología logrando de esta manera el desarrollo del sistema experto planteado en el objetivo general de la presente investigación.  </w:t>
+        <w:lastRenderedPageBreak/>
+        <w:t xml:space="preserve">En este trabajo de investigación se cuenta con el apoyo de la Dra. Yuleima J. Pérez P. quien ejerce como gineco-obstetra en su consulta privada en una oficina de la torre Cavendes de la ciudad de Barquisimeto, Estado Lara, prestando así sus conocimientos sobre infecciones y patologías que pueden ser detectadas por medio de exámenes sanguíneos y de orina en el área de la ginecología logrando de esta manera el desarrollo del sistema experto planteado en el objetivo general de la presente investigación.  </w:t>
       </w:r>
     </w:p>
     <w:p>
@@ -12779,25 +12784,7 @@
           <w:sz w:val="24"/>
           <w:szCs w:val="24"/>
         </w:rPr>
-        <w:t xml:space="preserve">La recopilación de datos es un paso importante en el proceso de investigación. El instrumento que se seleccione para recopilar los datos dependerá del tipo de datos que se planee recopilar y cómo se planee recopilarlos. Según Palella y </w:t>
-      </w:r>
-      <w:proofErr w:type="spellStart"/>
-      <w:r>
-        <w:rPr>
-          <w:rFonts w:ascii="Arial" w:hAnsi="Arial" w:cs="Arial"/>
-          <w:sz w:val="24"/>
-          <w:szCs w:val="24"/>
-        </w:rPr>
-        <w:t>Martins</w:t>
-      </w:r>
-      <w:proofErr w:type="spellEnd"/>
-      <w:r>
-        <w:rPr>
-          <w:rFonts w:ascii="Arial" w:hAnsi="Arial" w:cs="Arial"/>
-          <w:sz w:val="24"/>
-          <w:szCs w:val="24"/>
-        </w:rPr>
-        <w:t xml:space="preserve"> (2003):</w:t>
+        <w:t>La recopilación de datos es un paso importante en el proceso de investigación. El instrumento que se seleccione para recopilar los datos dependerá del tipo de datos que se planee recopilar y cómo se planee recopilarlos. Según Palella y Martins (2003):</w:t>
       </w:r>
     </w:p>
     <w:p>
@@ -12897,7 +12884,16 @@
           <w:sz w:val="24"/>
           <w:szCs w:val="24"/>
         </w:rPr>
-        <w:t xml:space="preserve">Existen muchas técnicas diferentes para recopilar diferentes tipos de datos cuantitativos, pero hay un proceso fundamental que normalmente seguirá, sin importar qué método de recopilación de datos esté utilizando. Este proceso consta de los siguientes pasos: determinar qué información desea recopilar, establecer un marco de tiempo para la recopilación de datos, determinar el método de recopilación de datos, recopilar los datos </w:t>
+        <w:t xml:space="preserve">Existen muchas técnicas diferentes para recopilar diferentes tipos de datos cuantitativos, pero hay un proceso fundamental que normalmente seguirá, sin importar qué método de recopilación de datos esté utilizando. Este proceso consta de los siguientes pasos: determinar qué información desea recopilar, establecer un marco de tiempo para la recopilación de datos, </w:t>
+      </w:r>
+      <w:r>
+        <w:rPr>
+          <w:rFonts w:ascii="Arial" w:hAnsi="Arial" w:cs="Arial"/>
+          <w:sz w:val="24"/>
+          <w:szCs w:val="24"/>
+        </w:rPr>
+        <w:lastRenderedPageBreak/>
+        <w:t xml:space="preserve">determinar el método de recopilación de datos, recopilar los datos </w:t>
       </w:r>
       <w:r>
         <w:rPr>
@@ -12932,16 +12928,7 @@
           <w:sz w:val="24"/>
           <w:szCs w:val="24"/>
         </w:rPr>
-        <w:t xml:space="preserve">En el caso particular de esta investigación se toma como método de instrumento para la recolección de datos la entrevista semi estructurada en donde el entrevistador no sigue estrictamente una lista formalizada de preguntas. En cambio, se realizan preguntas más abiertas, lo que permite una discusión con el médico en lugar de un formato directo de preguntas y respuestas haciendo que pueda plasmar sus opiniones y conocimientos con </w:t>
-      </w:r>
-      <w:r>
-        <w:rPr>
-          <w:rFonts w:ascii="Arial" w:hAnsi="Arial" w:cs="Arial"/>
-          <w:sz w:val="24"/>
-          <w:szCs w:val="24"/>
-        </w:rPr>
-        <w:lastRenderedPageBreak/>
-        <w:t>libertad y autenticidad. Según Díaz, Torruco, Martínez y Varela (2013) “se considera que las entrevistas semiestructuradas son las que ofrecen un grado de flexibilidad aceptable, a la vez que mantienen la suficiente uniformidad para alcanzar interpretaciones acordes con los propósitos del estudio” (p. 163).</w:t>
+        <w:t>En el caso particular de esta investigación se toma como método de instrumento para la recolección de datos la entrevista semi estructurada en donde el entrevistador no sigue estrictamente una lista formalizada de preguntas. En cambio, se realizan preguntas más abiertas, lo que permite una discusión con el médico en lugar de un formato directo de preguntas y respuestas haciendo que pueda plasmar sus opiniones y conocimientos con libertad y autenticidad. Según Díaz, Torruco, Martínez y Varela (2013) “se considera que las entrevistas semiestructuradas son las que ofrecen un grado de flexibilidad aceptable, a la vez que mantienen la suficiente uniformidad para alcanzar interpretaciones acordes con los propósitos del estudio” (p. 163).</w:t>
       </w:r>
     </w:p>
     <w:p>
@@ -13117,6 +13104,7 @@
           <w:sz w:val="24"/>
           <w:szCs w:val="24"/>
         </w:rPr>
+        <w:lastRenderedPageBreak/>
         <w:t>En lo que respecta a la presente investigación, ya que se seleccionará una muestra del tipo censal, es decir, se ocupa la totalidad de los miembros de la población, para realizar la aplicación del instrumento de recolección de información seleccionado. Es por ello, que no se deben utilizar cálculos propios de estadística a los resultados obtenidos por la aplicación del instrumento, debido a que la muestra utilizada es total y no parcial.</w:t>
       </w:r>
     </w:p>

</xml_diff>